<commit_message>
ajuste do custo previsto para o projeto
</commit_message>
<xml_diff>
--- a/docs/Declaração de Escopo do Projeto/Declaração_Escopo_Projeto_ehSoja.docx
+++ b/docs/Declaração de Escopo do Projeto/Declaração_Escopo_Projeto_ehSoja.docx
@@ -189,8 +189,13 @@
               <w:jc w:val="center"/>
             </w:pPr>
             <w:r>
-              <w:t>Bárbara dos Santos Port</w:t>
-            </w:r>
+              <w:t xml:space="preserve">Bárbara dos Santos </w:t>
+            </w:r>
+            <w:proofErr w:type="spellStart"/>
+            <w:r>
+              <w:t>Port</w:t>
+            </w:r>
+            <w:proofErr w:type="spellEnd"/>
           </w:p>
         </w:tc>
         <w:tc>
@@ -313,8 +318,13 @@
               <w:jc w:val="center"/>
             </w:pPr>
             <w:r>
-              <w:t>Bárbara dos Santos Port</w:t>
-            </w:r>
+              <w:t xml:space="preserve">Bárbara dos Santos </w:t>
+            </w:r>
+            <w:proofErr w:type="spellStart"/>
+            <w:r>
+              <w:t>Port</w:t>
+            </w:r>
+            <w:proofErr w:type="spellEnd"/>
           </w:p>
         </w:tc>
         <w:tc>
@@ -336,7 +346,7 @@
     <w:p/>
     <w:p>
       <w:pPr>
-        <w:pStyle w:val="Heading1"/>
+        <w:pStyle w:val="Ttulo1"/>
       </w:pPr>
       <w:r>
         <w:t xml:space="preserve">Objetivos deste documento </w:t>
@@ -359,7 +369,7 @@
     <w:p/>
     <w:p>
       <w:pPr>
-        <w:pStyle w:val="Heading1"/>
+        <w:pStyle w:val="Ttulo1"/>
       </w:pPr>
       <w:r>
         <w:t>Objetivos</w:t>
@@ -393,7 +403,7 @@
     <w:p/>
     <w:p>
       <w:pPr>
-        <w:pStyle w:val="Heading1"/>
+        <w:pStyle w:val="Ttulo1"/>
       </w:pPr>
       <w:r>
         <w:t>Escopo do Produto</w:t>
@@ -409,7 +419,7 @@
     </w:p>
     <w:p>
       <w:pPr>
-        <w:pStyle w:val="ListParagraph"/>
+        <w:pStyle w:val="PargrafodaLista"/>
         <w:numPr>
           <w:ilvl w:val="0"/>
           <w:numId w:val="5"/>
@@ -422,7 +432,7 @@
     </w:p>
     <w:p>
       <w:pPr>
-        <w:pStyle w:val="ListParagraph"/>
+        <w:pStyle w:val="PargrafodaLista"/>
         <w:numPr>
           <w:ilvl w:val="1"/>
           <w:numId w:val="5"/>
@@ -435,7 +445,7 @@
     </w:p>
     <w:p>
       <w:pPr>
-        <w:pStyle w:val="ListParagraph"/>
+        <w:pStyle w:val="PargrafodaLista"/>
         <w:numPr>
           <w:ilvl w:val="1"/>
           <w:numId w:val="5"/>
@@ -448,7 +458,7 @@
     </w:p>
     <w:p>
       <w:pPr>
-        <w:pStyle w:val="ListParagraph"/>
+        <w:pStyle w:val="PargrafodaLista"/>
         <w:numPr>
           <w:ilvl w:val="1"/>
           <w:numId w:val="5"/>
@@ -461,7 +471,7 @@
     </w:p>
     <w:p>
       <w:pPr>
-        <w:pStyle w:val="ListParagraph"/>
+        <w:pStyle w:val="PargrafodaLista"/>
         <w:numPr>
           <w:ilvl w:val="0"/>
           <w:numId w:val="5"/>
@@ -474,7 +484,7 @@
     </w:p>
     <w:p>
       <w:pPr>
-        <w:pStyle w:val="ListParagraph"/>
+        <w:pStyle w:val="PargrafodaLista"/>
         <w:numPr>
           <w:ilvl w:val="1"/>
           <w:numId w:val="5"/>
@@ -487,7 +497,7 @@
     </w:p>
     <w:p>
       <w:pPr>
-        <w:pStyle w:val="ListParagraph"/>
+        <w:pStyle w:val="PargrafodaLista"/>
         <w:numPr>
           <w:ilvl w:val="1"/>
           <w:numId w:val="5"/>
@@ -500,7 +510,7 @@
     </w:p>
     <w:p>
       <w:pPr>
-        <w:pStyle w:val="ListParagraph"/>
+        <w:pStyle w:val="PargrafodaLista"/>
         <w:numPr>
           <w:ilvl w:val="0"/>
           <w:numId w:val="5"/>
@@ -513,7 +523,7 @@
     </w:p>
     <w:p>
       <w:pPr>
-        <w:pStyle w:val="ListParagraph"/>
+        <w:pStyle w:val="PargrafodaLista"/>
         <w:numPr>
           <w:ilvl w:val="1"/>
           <w:numId w:val="5"/>
@@ -526,7 +536,7 @@
     </w:p>
     <w:p>
       <w:pPr>
-        <w:pStyle w:val="ListParagraph"/>
+        <w:pStyle w:val="PargrafodaLista"/>
         <w:numPr>
           <w:ilvl w:val="1"/>
           <w:numId w:val="5"/>
@@ -539,7 +549,7 @@
     </w:p>
     <w:p>
       <w:pPr>
-        <w:pStyle w:val="ListParagraph"/>
+        <w:pStyle w:val="PargrafodaLista"/>
         <w:numPr>
           <w:ilvl w:val="1"/>
           <w:numId w:val="5"/>
@@ -552,7 +562,7 @@
     </w:p>
     <w:p>
       <w:pPr>
-        <w:pStyle w:val="ListParagraph"/>
+        <w:pStyle w:val="PargrafodaLista"/>
         <w:numPr>
           <w:ilvl w:val="0"/>
           <w:numId w:val="5"/>
@@ -565,7 +575,7 @@
     </w:p>
     <w:p>
       <w:pPr>
-        <w:pStyle w:val="ListParagraph"/>
+        <w:pStyle w:val="PargrafodaLista"/>
         <w:numPr>
           <w:ilvl w:val="1"/>
           <w:numId w:val="5"/>
@@ -578,7 +588,7 @@
     </w:p>
     <w:p>
       <w:pPr>
-        <w:pStyle w:val="ListParagraph"/>
+        <w:pStyle w:val="PargrafodaLista"/>
         <w:numPr>
           <w:ilvl w:val="1"/>
           <w:numId w:val="5"/>
@@ -592,7 +602,7 @@
     <w:p/>
     <w:p>
       <w:pPr>
-        <w:pStyle w:val="Heading1"/>
+        <w:pStyle w:val="Ttulo1"/>
       </w:pPr>
       <w:r>
         <w:t>Exclusões do projeto</w:t>
@@ -648,7 +658,7 @@
     <w:p/>
     <w:p>
       <w:pPr>
-        <w:pStyle w:val="Heading1"/>
+        <w:pStyle w:val="Ttulo1"/>
       </w:pPr>
       <w:r>
         <w:lastRenderedPageBreak/>
@@ -718,7 +728,23 @@
           <w:sz w:val="20"/>
           <w:szCs w:val="20"/>
         </w:rPr>
-        <w:t>Ao final de uma sprint o custo não poderá exceder R$1.071,00 por integrante;</w:t>
+        <w:t>Ao final de uma sprint o custo não poderá exceder R$</w:t>
+      </w:r>
+      <w:r>
+        <w:rPr>
+          <w:rFonts w:ascii="Arial" w:hAnsi="Arial" w:cs="Arial"/>
+          <w:sz w:val="20"/>
+          <w:szCs w:val="20"/>
+        </w:rPr>
+        <w:t>2.142</w:t>
+      </w:r>
+      <w:r>
+        <w:rPr>
+          <w:rFonts w:ascii="Arial" w:hAnsi="Arial" w:cs="Arial"/>
+          <w:sz w:val="20"/>
+          <w:szCs w:val="20"/>
+        </w:rPr>
+        <w:t>,00 por integrante;</w:t>
       </w:r>
     </w:p>
     <w:p>
@@ -740,7 +766,23 @@
           <w:sz w:val="20"/>
           <w:szCs w:val="20"/>
         </w:rPr>
-        <w:t>Ao final de uma sprint o custo não poderá exceder R$7.500,00 considerando toda a equipe;</w:t>
+        <w:t>Ao final de uma sprint o custo não poderá exceder R$</w:t>
+      </w:r>
+      <w:r>
+        <w:rPr>
+          <w:rFonts w:ascii="Arial" w:hAnsi="Arial" w:cs="Arial"/>
+          <w:sz w:val="20"/>
+          <w:szCs w:val="20"/>
+        </w:rPr>
+        <w:t>15.000</w:t>
+      </w:r>
+      <w:r>
+        <w:rPr>
+          <w:rFonts w:ascii="Arial" w:hAnsi="Arial" w:cs="Arial"/>
+          <w:sz w:val="20"/>
+          <w:szCs w:val="20"/>
+        </w:rPr>
+        <w:t>,00 considerando toda a equipe;</w:t>
       </w:r>
     </w:p>
     <w:p>
@@ -762,7 +804,23 @@
           <w:sz w:val="20"/>
           <w:szCs w:val="20"/>
         </w:rPr>
-        <w:t>O projeto, em sua totalidade, não poderá exceder o custo de R$30.000,00.</w:t>
+        <w:t>O projeto, em sua totalidade, não poderá exceder o custo de R$</w:t>
+      </w:r>
+      <w:r>
+        <w:rPr>
+          <w:rFonts w:ascii="Arial" w:hAnsi="Arial" w:cs="Arial"/>
+          <w:sz w:val="20"/>
+          <w:szCs w:val="20"/>
+        </w:rPr>
+        <w:t>6</w:t>
+      </w:r>
+      <w:r>
+        <w:rPr>
+          <w:rFonts w:ascii="Arial" w:hAnsi="Arial" w:cs="Arial"/>
+          <w:sz w:val="20"/>
+          <w:szCs w:val="20"/>
+        </w:rPr>
+        <w:t>0.000,00.</w:t>
       </w:r>
     </w:p>
     <w:p>
@@ -856,7 +914,7 @@
     <w:p/>
     <w:p>
       <w:pPr>
-        <w:pStyle w:val="Heading1"/>
+        <w:pStyle w:val="Ttulo1"/>
       </w:pPr>
       <w:r>
         <w:t>Premissas</w:t>
@@ -964,7 +1022,23 @@
           <w:sz w:val="20"/>
           <w:szCs w:val="20"/>
         </w:rPr>
-        <w:t>Cada integrante deverá receber R$50,00 por hora, portanto, em conformidade com o tempo estimado:</w:t>
+        <w:t>Cada integrante deverá receber R$</w:t>
+      </w:r>
+      <w:r>
+        <w:rPr>
+          <w:rFonts w:ascii="Arial" w:hAnsi="Arial" w:cs="Arial"/>
+          <w:sz w:val="20"/>
+          <w:szCs w:val="20"/>
+        </w:rPr>
+        <w:t>10</w:t>
+      </w:r>
+      <w:r>
+        <w:rPr>
+          <w:rFonts w:ascii="Arial" w:hAnsi="Arial" w:cs="Arial"/>
+          <w:sz w:val="20"/>
+          <w:szCs w:val="20"/>
+        </w:rPr>
+        <w:t>0,00 por hora, portanto, em conformidade com o tempo estimado:</w:t>
       </w:r>
     </w:p>
     <w:p>
@@ -986,7 +1060,39 @@
           <w:sz w:val="20"/>
           <w:szCs w:val="20"/>
         </w:rPr>
-        <w:t>Ao final de uma sprint o custo deverá ser de R$1.071,00 por integrante;</w:t>
+        <w:t xml:space="preserve">Ao final de uma sprint o custo deverá ser de </w:t>
+      </w:r>
+      <w:r>
+        <w:rPr>
+          <w:rFonts w:ascii="Arial" w:hAnsi="Arial" w:cs="Arial"/>
+          <w:sz w:val="20"/>
+          <w:szCs w:val="20"/>
+        </w:rPr>
+        <w:t>R$</w:t>
+      </w:r>
+      <w:r>
+        <w:rPr>
+          <w:rFonts w:ascii="Arial" w:hAnsi="Arial" w:cs="Arial"/>
+          <w:sz w:val="20"/>
+          <w:szCs w:val="20"/>
+        </w:rPr>
+        <w:t>2.142</w:t>
+      </w:r>
+      <w:r>
+        <w:rPr>
+          <w:rFonts w:ascii="Arial" w:hAnsi="Arial" w:cs="Arial"/>
+          <w:sz w:val="20"/>
+          <w:szCs w:val="20"/>
+        </w:rPr>
+        <w:t xml:space="preserve">,00 </w:t>
+      </w:r>
+      <w:r>
+        <w:rPr>
+          <w:rFonts w:ascii="Arial" w:hAnsi="Arial" w:cs="Arial"/>
+          <w:sz w:val="20"/>
+          <w:szCs w:val="20"/>
+        </w:rPr>
+        <w:t>por integrante;</w:t>
       </w:r>
     </w:p>
     <w:p>
@@ -1008,7 +1114,39 @@
           <w:sz w:val="20"/>
           <w:szCs w:val="20"/>
         </w:rPr>
-        <w:t>Ao final de uma sprint o custo deverá ser de R$7.500,00 considerando toda a equipe;</w:t>
+        <w:t xml:space="preserve">Ao final de uma sprint o custo deverá ser de </w:t>
+      </w:r>
+      <w:r>
+        <w:rPr>
+          <w:rFonts w:ascii="Arial" w:hAnsi="Arial" w:cs="Arial"/>
+          <w:sz w:val="20"/>
+          <w:szCs w:val="20"/>
+        </w:rPr>
+        <w:t>R$</w:t>
+      </w:r>
+      <w:r>
+        <w:rPr>
+          <w:rFonts w:ascii="Arial" w:hAnsi="Arial" w:cs="Arial"/>
+          <w:sz w:val="20"/>
+          <w:szCs w:val="20"/>
+        </w:rPr>
+        <w:t>15.000</w:t>
+      </w:r>
+      <w:r>
+        <w:rPr>
+          <w:rFonts w:ascii="Arial" w:hAnsi="Arial" w:cs="Arial"/>
+          <w:sz w:val="20"/>
+          <w:szCs w:val="20"/>
+        </w:rPr>
+        <w:t xml:space="preserve">,00 </w:t>
+      </w:r>
+      <w:r>
+        <w:rPr>
+          <w:rFonts w:ascii="Arial" w:hAnsi="Arial" w:cs="Arial"/>
+          <w:sz w:val="20"/>
+          <w:szCs w:val="20"/>
+        </w:rPr>
+        <w:t>considerando toda a equipe;</w:t>
       </w:r>
     </w:p>
     <w:p>
@@ -1030,7 +1168,23 @@
           <w:sz w:val="20"/>
           <w:szCs w:val="20"/>
         </w:rPr>
-        <w:t>O projeto, em sua totalidade, deverá custar R$30.000,00.</w:t>
+        <w:t>O projeto, em sua totalidade, deverá custar R$</w:t>
+      </w:r>
+      <w:r>
+        <w:rPr>
+          <w:rFonts w:ascii="Arial" w:hAnsi="Arial" w:cs="Arial"/>
+          <w:sz w:val="20"/>
+          <w:szCs w:val="20"/>
+        </w:rPr>
+        <w:t>6</w:t>
+      </w:r>
+      <w:r>
+        <w:rPr>
+          <w:rFonts w:ascii="Arial" w:hAnsi="Arial" w:cs="Arial"/>
+          <w:sz w:val="20"/>
+          <w:szCs w:val="20"/>
+        </w:rPr>
+        <w:t>0.000,00.</w:t>
       </w:r>
     </w:p>
     <w:p>
@@ -1146,7 +1300,7 @@
     <w:p/>
     <w:p>
       <w:pPr>
-        <w:pStyle w:val="Heading1"/>
+        <w:pStyle w:val="Ttulo1"/>
       </w:pPr>
       <w:r>
         <w:t>Estrutura Analítica</w:t>
@@ -1158,7 +1312,7 @@
     </w:p>
     <w:p>
       <w:pPr>
-        <w:pStyle w:val="ListParagraph"/>
+        <w:pStyle w:val="PargrafodaLista"/>
         <w:numPr>
           <w:ilvl w:val="0"/>
           <w:numId w:val="7"/>
@@ -1181,7 +1335,7 @@
     </w:p>
     <w:p>
       <w:pPr>
-        <w:pStyle w:val="ListParagraph"/>
+        <w:pStyle w:val="PargrafodaLista"/>
         <w:numPr>
           <w:ilvl w:val="1"/>
           <w:numId w:val="7"/>
@@ -1209,7 +1363,7 @@
     </w:p>
     <w:p>
       <w:pPr>
-        <w:pStyle w:val="ListParagraph"/>
+        <w:pStyle w:val="PargrafodaLista"/>
         <w:numPr>
           <w:ilvl w:val="2"/>
           <w:numId w:val="7"/>
@@ -1251,7 +1405,7 @@
     </w:p>
     <w:p>
       <w:pPr>
-        <w:pStyle w:val="ListParagraph"/>
+        <w:pStyle w:val="PargrafodaLista"/>
         <w:numPr>
           <w:ilvl w:val="2"/>
           <w:numId w:val="7"/>
@@ -1293,7 +1447,7 @@
     </w:p>
     <w:p>
       <w:pPr>
-        <w:pStyle w:val="ListParagraph"/>
+        <w:pStyle w:val="PargrafodaLista"/>
         <w:numPr>
           <w:ilvl w:val="2"/>
           <w:numId w:val="7"/>
@@ -1314,7 +1468,7 @@
     </w:p>
     <w:p>
       <w:pPr>
-        <w:pStyle w:val="ListParagraph"/>
+        <w:pStyle w:val="PargrafodaLista"/>
         <w:numPr>
           <w:ilvl w:val="1"/>
           <w:numId w:val="7"/>
@@ -1342,7 +1496,7 @@
     </w:p>
     <w:p>
       <w:pPr>
-        <w:pStyle w:val="ListParagraph"/>
+        <w:pStyle w:val="PargrafodaLista"/>
         <w:numPr>
           <w:ilvl w:val="2"/>
           <w:numId w:val="7"/>
@@ -1448,7 +1602,7 @@
     </w:p>
     <w:p>
       <w:pPr>
-        <w:pStyle w:val="ListParagraph"/>
+        <w:pStyle w:val="PargrafodaLista"/>
         <w:numPr>
           <w:ilvl w:val="2"/>
           <w:numId w:val="7"/>
@@ -1469,7 +1623,7 @@
     </w:p>
     <w:p>
       <w:pPr>
-        <w:pStyle w:val="ListParagraph"/>
+        <w:pStyle w:val="PargrafodaLista"/>
         <w:numPr>
           <w:ilvl w:val="2"/>
           <w:numId w:val="7"/>
@@ -1490,7 +1644,7 @@
     </w:p>
     <w:p>
       <w:pPr>
-        <w:pStyle w:val="ListParagraph"/>
+        <w:pStyle w:val="PargrafodaLista"/>
         <w:numPr>
           <w:ilvl w:val="2"/>
           <w:numId w:val="7"/>
@@ -1529,7 +1683,7 @@
     </w:p>
     <w:p>
       <w:pPr>
-        <w:pStyle w:val="ListParagraph"/>
+        <w:pStyle w:val="PargrafodaLista"/>
         <w:numPr>
           <w:ilvl w:val="1"/>
           <w:numId w:val="7"/>
@@ -1550,7 +1704,7 @@
     </w:p>
     <w:p>
       <w:pPr>
-        <w:pStyle w:val="ListParagraph"/>
+        <w:pStyle w:val="PargrafodaLista"/>
         <w:numPr>
           <w:ilvl w:val="2"/>
           <w:numId w:val="7"/>
@@ -1592,7 +1746,7 @@
     </w:p>
     <w:p>
       <w:pPr>
-        <w:pStyle w:val="ListParagraph"/>
+        <w:pStyle w:val="PargrafodaLista"/>
         <w:numPr>
           <w:ilvl w:val="3"/>
           <w:numId w:val="7"/>
@@ -1620,7 +1774,7 @@
     </w:p>
     <w:p>
       <w:pPr>
-        <w:pStyle w:val="ListParagraph"/>
+        <w:pStyle w:val="PargrafodaLista"/>
         <w:numPr>
           <w:ilvl w:val="3"/>
           <w:numId w:val="7"/>
@@ -1646,7 +1800,7 @@
     </w:p>
     <w:p>
       <w:pPr>
-        <w:pStyle w:val="ListParagraph"/>
+        <w:pStyle w:val="PargrafodaLista"/>
         <w:numPr>
           <w:ilvl w:val="2"/>
           <w:numId w:val="7"/>
@@ -1688,7 +1842,7 @@
     </w:p>
     <w:p>
       <w:pPr>
-        <w:pStyle w:val="ListParagraph"/>
+        <w:pStyle w:val="PargrafodaLista"/>
         <w:numPr>
           <w:ilvl w:val="3"/>
           <w:numId w:val="7"/>
@@ -1720,7 +1874,7 @@
     </w:p>
     <w:p>
       <w:pPr>
-        <w:pStyle w:val="ListParagraph"/>
+        <w:pStyle w:val="PargrafodaLista"/>
         <w:numPr>
           <w:ilvl w:val="3"/>
           <w:numId w:val="7"/>
@@ -1742,7 +1896,7 @@
     </w:p>
     <w:p>
       <w:pPr>
-        <w:pStyle w:val="ListParagraph"/>
+        <w:pStyle w:val="PargrafodaLista"/>
         <w:numPr>
           <w:ilvl w:val="2"/>
           <w:numId w:val="7"/>
@@ -1784,7 +1938,7 @@
     </w:p>
     <w:p>
       <w:pPr>
-        <w:pStyle w:val="ListParagraph"/>
+        <w:pStyle w:val="PargrafodaLista"/>
         <w:numPr>
           <w:ilvl w:val="3"/>
           <w:numId w:val="7"/>
@@ -1809,7 +1963,7 @@
     </w:p>
     <w:p>
       <w:pPr>
-        <w:pStyle w:val="ListParagraph"/>
+        <w:pStyle w:val="PargrafodaLista"/>
         <w:numPr>
           <w:ilvl w:val="3"/>
           <w:numId w:val="7"/>
@@ -1834,7 +1988,7 @@
     </w:p>
     <w:p>
       <w:pPr>
-        <w:pStyle w:val="ListParagraph"/>
+        <w:pStyle w:val="PargrafodaLista"/>
         <w:numPr>
           <w:ilvl w:val="3"/>
           <w:numId w:val="7"/>
@@ -1865,7 +2019,7 @@
     </w:p>
     <w:p>
       <w:pPr>
-        <w:pStyle w:val="ListParagraph"/>
+        <w:pStyle w:val="PargrafodaLista"/>
         <w:numPr>
           <w:ilvl w:val="2"/>
           <w:numId w:val="7"/>
@@ -1907,7 +2061,7 @@
     </w:p>
     <w:p>
       <w:pPr>
-        <w:pStyle w:val="ListParagraph"/>
+        <w:pStyle w:val="PargrafodaLista"/>
         <w:numPr>
           <w:ilvl w:val="3"/>
           <w:numId w:val="7"/>
@@ -1932,7 +2086,7 @@
     </w:p>
     <w:p>
       <w:pPr>
-        <w:pStyle w:val="ListParagraph"/>
+        <w:pStyle w:val="PargrafodaLista"/>
         <w:numPr>
           <w:ilvl w:val="3"/>
           <w:numId w:val="7"/>
@@ -1953,7 +2107,7 @@
     </w:p>
     <w:p>
       <w:pPr>
-        <w:pStyle w:val="ListParagraph"/>
+        <w:pStyle w:val="PargrafodaLista"/>
         <w:numPr>
           <w:ilvl w:val="1"/>
           <w:numId w:val="7"/>
@@ -1981,7 +2135,7 @@
     </w:p>
     <w:p>
       <w:pPr>
-        <w:pStyle w:val="ListParagraph"/>
+        <w:pStyle w:val="PargrafodaLista"/>
         <w:numPr>
           <w:ilvl w:val="2"/>
           <w:numId w:val="7"/>
@@ -2002,7 +2156,7 @@
     </w:p>
     <w:p>
       <w:pPr>
-        <w:pStyle w:val="ListParagraph"/>
+        <w:pStyle w:val="PargrafodaLista"/>
         <w:numPr>
           <w:ilvl w:val="2"/>
           <w:numId w:val="7"/>
@@ -2023,7 +2177,7 @@
     </w:p>
     <w:p>
       <w:pPr>
-        <w:pStyle w:val="ListParagraph"/>
+        <w:pStyle w:val="PargrafodaLista"/>
         <w:numPr>
           <w:ilvl w:val="2"/>
           <w:numId w:val="7"/>
@@ -2051,7 +2205,7 @@
     </w:p>
     <w:p>
       <w:pPr>
-        <w:pStyle w:val="ListParagraph"/>
+        <w:pStyle w:val="PargrafodaLista"/>
         <w:numPr>
           <w:ilvl w:val="1"/>
           <w:numId w:val="7"/>
@@ -2086,7 +2240,7 @@
     </w:p>
     <w:p>
       <w:pPr>
-        <w:pStyle w:val="ListParagraph"/>
+        <w:pStyle w:val="PargrafodaLista"/>
         <w:numPr>
           <w:ilvl w:val="2"/>
           <w:numId w:val="7"/>
@@ -2123,7 +2277,7 @@
     </w:p>
     <w:p>
       <w:pPr>
-        <w:pStyle w:val="ListParagraph"/>
+        <w:pStyle w:val="PargrafodaLista"/>
         <w:numPr>
           <w:ilvl w:val="2"/>
           <w:numId w:val="7"/>
@@ -2144,7 +2298,7 @@
     </w:p>
     <w:p>
       <w:pPr>
-        <w:pStyle w:val="Heading1"/>
+        <w:pStyle w:val="Ttulo1"/>
       </w:pPr>
       <w:r>
         <w:t>Critérios de Aceitação</w:t>
@@ -3788,10 +3942,7 @@
               <w:jc w:val="center"/>
             </w:pPr>
             <w:r>
-              <w:t>Realizar a estimativa da quantidade de grãos de soja que a planta possu</w:t>
-            </w:r>
-            <w:r>
-              <w:t>i</w:t>
+              <w:t>Realizar a estimativa da quantidade de grãos de soja que a planta possui</w:t>
             </w:r>
           </w:p>
         </w:tc>
@@ -4600,7 +4751,7 @@
         </w:tcPr>
         <w:p>
           <w:pPr>
-            <w:pStyle w:val="Footer"/>
+            <w:pStyle w:val="Rodap"/>
             <w:spacing w:before="120" w:after="120"/>
             <w:rPr>
               <w:color w:val="244061" w:themeColor="accent1" w:themeShade="80"/>
@@ -4640,7 +4791,7 @@
         </w:p>
         <w:p>
           <w:pPr>
-            <w:pStyle w:val="Footer"/>
+            <w:pStyle w:val="Rodap"/>
             <w:spacing w:before="120" w:after="120"/>
             <w:rPr>
               <w:color w:val="244061" w:themeColor="accent1" w:themeShade="80"/>
@@ -4661,7 +4812,7 @@
         </w:tcPr>
         <w:p>
           <w:pPr>
-            <w:pStyle w:val="Footer"/>
+            <w:pStyle w:val="Rodap"/>
             <w:spacing w:before="120" w:after="120"/>
             <w:jc w:val="right"/>
             <w:rPr>
@@ -4745,7 +4896,7 @@
         </w:p>
         <w:p>
           <w:pPr>
-            <w:pStyle w:val="Footer"/>
+            <w:pStyle w:val="Rodap"/>
             <w:spacing w:before="120" w:after="120"/>
             <w:jc w:val="right"/>
             <w:rPr>
@@ -4764,7 +4915,7 @@
   </w:tbl>
   <w:p>
     <w:pPr>
-      <w:pStyle w:val="Footer"/>
+      <w:pStyle w:val="Rodap"/>
     </w:pPr>
   </w:p>
 </w:ftr>
@@ -4793,7 +4944,7 @@
 <w:hdr xmlns:wpc="http://schemas.microsoft.com/office/word/2010/wordprocessingCanvas" xmlns:cx="http://schemas.microsoft.com/office/drawing/2014/chartex" xmlns:cx1="http://schemas.microsoft.com/office/drawing/2015/9/8/chartex" xmlns:cx2="http://schemas.microsoft.com/office/drawing/2015/10/21/chartex" xmlns:cx3="http://schemas.microsoft.com/office/drawing/2016/5/9/chartex" xmlns:cx4="http://schemas.microsoft.com/office/drawing/2016/5/10/chartex" xmlns:cx5="http://schemas.microsoft.com/office/drawing/2016/5/11/chartex" xmlns:cx6="http://schemas.microsoft.com/office/drawing/2016/5/12/chartex" xmlns:cx7="http://schemas.microsoft.com/office/drawing/2016/5/13/chartex" xmlns:cx8="http://schemas.microsoft.com/office/drawing/2016/5/14/chartex" xmlns:mc="http://schemas.openxmlformats.org/markup-compatibility/2006" xmlns:aink="http://schemas.microsoft.com/office/drawing/2016/ink" xmlns:am3d="http://schemas.microsoft.com/office/drawing/2017/model3d" xmlns:o="urn:schemas-microsoft-com:office:office" xmlns:oel="http://schemas.microsoft.com/office/2019/extlst" xmlns:r="http://schemas.openxmlformats.org/officeDocument/2006/relationships" xmlns:m="http://schemas.openxmlformats.org/officeDocument/2006/math" xmlns:v="urn:schemas-microsoft-com:vml" xmlns:wp14="http://schemas.microsoft.com/office/word/2010/wordprocessingDrawing" xmlns:wp="http://schemas.openxmlformats.org/drawingml/2006/wordprocessingDrawing" xmlns:w10="urn:schemas-microsoft-com:office:word" xmlns:w="http://schemas.openxmlformats.org/wordprocessingml/2006/main" xmlns:w14="http://schemas.microsoft.com/office/word/2010/wordml" xmlns:w15="http://schemas.microsoft.com/office/word/2012/wordml" xmlns:w16cex="http://schemas.microsoft.com/office/word/2018/wordml/cex" xmlns:w16cid="http://schemas.microsoft.com/office/word/2016/wordml/cid" xmlns:w16="http://schemas.microsoft.com/office/word/2018/wordml" xmlns:w16sdtdh="http://schemas.microsoft.com/office/word/2020/wordml/sdtdatahash" xmlns:w16se="http://schemas.microsoft.com/office/word/2015/wordml/symex" xmlns:wpg="http://schemas.microsoft.com/office/word/2010/wordprocessingGroup" xmlns:wpi="http://schemas.microsoft.com/office/word/2010/wordprocessingInk" xmlns:wne="http://schemas.microsoft.com/office/word/2006/wordml" xmlns:wps="http://schemas.microsoft.com/office/word/2010/wordprocessingShape" mc:Ignorable="w14 w15 w16se w16cid w16 w16cex w16sdtdh wp14">
   <w:tbl>
     <w:tblPr>
-      <w:tblStyle w:val="TableGrid"/>
+      <w:tblStyle w:val="Tabelacomgrade"/>
       <w:tblW w:w="8474" w:type="dxa"/>
       <w:jc w:val="center"/>
       <w:tblLayout w:type="fixed"/>
@@ -4817,7 +4968,7 @@
         </w:tcPr>
         <w:p>
           <w:pPr>
-            <w:pStyle w:val="Header"/>
+            <w:pStyle w:val="Cabealho"/>
             <w:jc w:val="center"/>
             <w:rPr>
               <w:b/>
@@ -4907,7 +5058,7 @@
         </w:tcPr>
         <w:p>
           <w:pPr>
-            <w:pStyle w:val="Header"/>
+            <w:pStyle w:val="Cabealho"/>
             <w:jc w:val="center"/>
             <w:rPr>
               <w:b/>
@@ -4994,7 +5145,7 @@
         </w:tcPr>
         <w:p>
           <w:pPr>
-            <w:pStyle w:val="Header"/>
+            <w:pStyle w:val="Cabealho"/>
             <w:rPr>
               <w:b/>
             </w:rPr>
@@ -5008,7 +5159,7 @@
         </w:tcPr>
         <w:p>
           <w:pPr>
-            <w:pStyle w:val="Header"/>
+            <w:pStyle w:val="Cabealho"/>
             <w:jc w:val="center"/>
           </w:pPr>
           <w:proofErr w:type="spellStart"/>
@@ -5026,7 +5177,7 @@
         </w:tcPr>
         <w:p>
           <w:pPr>
-            <w:pStyle w:val="Header"/>
+            <w:pStyle w:val="Cabealho"/>
             <w:rPr>
               <w:b/>
             </w:rPr>
@@ -5037,7 +5188,7 @@
   </w:tbl>
   <w:p>
     <w:pPr>
-      <w:pStyle w:val="Header"/>
+      <w:pStyle w:val="Cabealho"/>
     </w:pPr>
   </w:p>
 </w:hdr>
@@ -6308,11 +6459,11 @@
       <w:sz w:val="20"/>
     </w:rPr>
   </w:style>
-  <w:style w:type="paragraph" w:styleId="Heading1">
+  <w:style w:type="paragraph" w:styleId="Ttulo1">
     <w:name w:val="heading 1"/>
     <w:basedOn w:val="Normal"/>
     <w:next w:val="Normal"/>
-    <w:link w:val="Heading1Char"/>
+    <w:link w:val="Ttulo1Char"/>
     <w:qFormat/>
     <w:rsid w:val="008843C9"/>
     <w:pPr>
@@ -6330,11 +6481,11 @@
       <w:szCs w:val="28"/>
     </w:rPr>
   </w:style>
-  <w:style w:type="paragraph" w:styleId="Heading3">
+  <w:style w:type="paragraph" w:styleId="Ttulo3">
     <w:name w:val="heading 3"/>
     <w:basedOn w:val="Normal"/>
     <w:next w:val="Normal"/>
-    <w:link w:val="Heading3Char"/>
+    <w:link w:val="Ttulo3Char"/>
     <w:uiPriority w:val="9"/>
     <w:unhideWhenUsed/>
     <w:qFormat/>
@@ -6353,13 +6504,13 @@
       <w:sz w:val="28"/>
     </w:rPr>
   </w:style>
-  <w:style w:type="character" w:default="1" w:styleId="DefaultParagraphFont">
+  <w:style w:type="character" w:default="1" w:styleId="Fontepargpadro">
     <w:name w:val="Default Paragraph Font"/>
     <w:uiPriority w:val="1"/>
     <w:semiHidden/>
     <w:unhideWhenUsed/>
   </w:style>
-  <w:style w:type="table" w:default="1" w:styleId="TableNormal">
+  <w:style w:type="table" w:default="1" w:styleId="Tabelanormal">
     <w:name w:val="Normal Table"/>
     <w:uiPriority w:val="99"/>
     <w:semiHidden/>
@@ -6374,16 +6525,16 @@
       </w:tblCellMar>
     </w:tblPr>
   </w:style>
-  <w:style w:type="numbering" w:default="1" w:styleId="NoList">
+  <w:style w:type="numbering" w:default="1" w:styleId="Semlista">
     <w:name w:val="No List"/>
     <w:uiPriority w:val="99"/>
     <w:semiHidden/>
     <w:unhideWhenUsed/>
   </w:style>
-  <w:style w:type="paragraph" w:styleId="Header">
+  <w:style w:type="paragraph" w:styleId="Cabealho">
     <w:name w:val="header"/>
     <w:basedOn w:val="Normal"/>
-    <w:link w:val="HeaderChar"/>
+    <w:link w:val="CabealhoChar"/>
     <w:unhideWhenUsed/>
     <w:rsid w:val="005E1593"/>
     <w:pPr>
@@ -6393,17 +6544,17 @@
       </w:tabs>
     </w:pPr>
   </w:style>
-  <w:style w:type="character" w:customStyle="1" w:styleId="HeaderChar">
-    <w:name w:val="Header Char"/>
-    <w:basedOn w:val="DefaultParagraphFont"/>
-    <w:link w:val="Header"/>
+  <w:style w:type="character" w:customStyle="1" w:styleId="CabealhoChar">
+    <w:name w:val="Cabeçalho Char"/>
+    <w:basedOn w:val="Fontepargpadro"/>
+    <w:link w:val="Cabealho"/>
     <w:uiPriority w:val="99"/>
     <w:rsid w:val="005E1593"/>
   </w:style>
-  <w:style w:type="paragraph" w:styleId="Footer">
+  <w:style w:type="paragraph" w:styleId="Rodap">
     <w:name w:val="footer"/>
     <w:basedOn w:val="Normal"/>
-    <w:link w:val="FooterChar"/>
+    <w:link w:val="RodapChar"/>
     <w:unhideWhenUsed/>
     <w:rsid w:val="005E1593"/>
     <w:pPr>
@@ -6413,16 +6564,16 @@
       </w:tabs>
     </w:pPr>
   </w:style>
-  <w:style w:type="character" w:customStyle="1" w:styleId="FooterChar">
-    <w:name w:val="Footer Char"/>
-    <w:basedOn w:val="DefaultParagraphFont"/>
-    <w:link w:val="Footer"/>
+  <w:style w:type="character" w:customStyle="1" w:styleId="RodapChar">
+    <w:name w:val="Rodapé Char"/>
+    <w:basedOn w:val="Fontepargpadro"/>
+    <w:link w:val="Rodap"/>
     <w:uiPriority w:val="99"/>
     <w:rsid w:val="005E1593"/>
   </w:style>
   <w:style w:type="paragraph" w:customStyle="1" w:styleId="Descrio">
     <w:name w:val="Descrição"/>
-    <w:basedOn w:val="Header"/>
+    <w:basedOn w:val="Cabealho"/>
     <w:rsid w:val="005E1593"/>
     <w:pPr>
       <w:tabs>
@@ -6439,9 +6590,9 @@
       <w:lang w:val="en-US" w:eastAsia="pt-BR"/>
     </w:rPr>
   </w:style>
-  <w:style w:type="table" w:styleId="TableGrid">
+  <w:style w:type="table" w:styleId="Tabelacomgrade">
     <w:name w:val="Table Grid"/>
-    <w:basedOn w:val="TableNormal"/>
+    <w:basedOn w:val="Tabelanormal"/>
     <w:rsid w:val="005E1593"/>
     <w:pPr>
       <w:spacing w:after="240" w:line="240" w:lineRule="auto"/>
@@ -6464,10 +6615,10 @@
       </w:tblBorders>
     </w:tblPr>
   </w:style>
-  <w:style w:type="paragraph" w:styleId="BalloonText">
+  <w:style w:type="paragraph" w:styleId="Textodebalo">
     <w:name w:val="Balloon Text"/>
     <w:basedOn w:val="Normal"/>
-    <w:link w:val="BalloonTextChar"/>
+    <w:link w:val="TextodebaloChar"/>
     <w:uiPriority w:val="99"/>
     <w:semiHidden/>
     <w:unhideWhenUsed/>
@@ -6478,10 +6629,10 @@
       <w:szCs w:val="16"/>
     </w:rPr>
   </w:style>
-  <w:style w:type="character" w:customStyle="1" w:styleId="BalloonTextChar">
-    <w:name w:val="Balloon Text Char"/>
-    <w:basedOn w:val="DefaultParagraphFont"/>
-    <w:link w:val="BalloonText"/>
+  <w:style w:type="character" w:customStyle="1" w:styleId="TextodebaloChar">
+    <w:name w:val="Texto de balão Char"/>
+    <w:basedOn w:val="Fontepargpadro"/>
+    <w:link w:val="Textodebalo"/>
     <w:uiPriority w:val="99"/>
     <w:semiHidden/>
     <w:rsid w:val="005E1593"/>
@@ -6491,10 +6642,10 @@
       <w:szCs w:val="16"/>
     </w:rPr>
   </w:style>
-  <w:style w:type="character" w:customStyle="1" w:styleId="Heading1Char">
-    <w:name w:val="Heading 1 Char"/>
-    <w:basedOn w:val="DefaultParagraphFont"/>
-    <w:link w:val="Heading1"/>
+  <w:style w:type="character" w:customStyle="1" w:styleId="Ttulo1Char">
+    <w:name w:val="Título 1 Char"/>
+    <w:basedOn w:val="Fontepargpadro"/>
+    <w:link w:val="Ttulo1"/>
     <w:uiPriority w:val="9"/>
     <w:rsid w:val="008843C9"/>
     <w:rPr>
@@ -6516,10 +6667,10 @@
       <w:lang w:eastAsia="pt-BR"/>
     </w:rPr>
   </w:style>
-  <w:style w:type="character" w:customStyle="1" w:styleId="Heading3Char">
-    <w:name w:val="Heading 3 Char"/>
-    <w:basedOn w:val="DefaultParagraphFont"/>
-    <w:link w:val="Heading3"/>
+  <w:style w:type="character" w:customStyle="1" w:styleId="Ttulo3Char">
+    <w:name w:val="Título 3 Char"/>
+    <w:basedOn w:val="Fontepargpadro"/>
+    <w:link w:val="Ttulo3"/>
     <w:uiPriority w:val="9"/>
     <w:rsid w:val="004B60F1"/>
     <w:rPr>
@@ -6530,7 +6681,7 @@
       <w:sz w:val="28"/>
     </w:rPr>
   </w:style>
-  <w:style w:type="paragraph" w:styleId="ListParagraph">
+  <w:style w:type="paragraph" w:styleId="PargrafodaLista">
     <w:name w:val="List Paragraph"/>
     <w:basedOn w:val="Normal"/>
     <w:uiPriority w:val="34"/>
@@ -6543,7 +6694,7 @@
   </w:style>
   <w:style w:type="character" w:styleId="Hyperlink">
     <w:name w:val="Hyperlink"/>
-    <w:basedOn w:val="DefaultParagraphFont"/>
+    <w:basedOn w:val="Fontepargpadro"/>
     <w:uiPriority w:val="99"/>
     <w:unhideWhenUsed/>
     <w:rsid w:val="00744084"/>
@@ -6552,9 +6703,9 @@
       <w:u w:val="single"/>
     </w:rPr>
   </w:style>
-  <w:style w:type="character" w:styleId="FollowedHyperlink">
+  <w:style w:type="character" w:styleId="HiperlinkVisitado">
     <w:name w:val="FollowedHyperlink"/>
-    <w:basedOn w:val="DefaultParagraphFont"/>
+    <w:basedOn w:val="Fontepargpadro"/>
     <w:uiPriority w:val="99"/>
     <w:semiHidden/>
     <w:unhideWhenUsed/>
@@ -6583,7 +6734,7 @@
   </w:style>
   <w:style w:type="character" w:customStyle="1" w:styleId="CommentsChar">
     <w:name w:val="Comments Char"/>
-    <w:basedOn w:val="DefaultParagraphFont"/>
+    <w:basedOn w:val="Fontepargpadro"/>
     <w:link w:val="Comments"/>
     <w:rsid w:val="00EF60E3"/>
     <w:rPr>

</xml_diff>

<commit_message>
declaração de escopo - revisado
</commit_message>
<xml_diff>
--- a/docs/Declaração de Escopo do Projeto/Declaração_Escopo_Projeto_ehSoja.docx
+++ b/docs/Declaração de Escopo do Projeto/Declaração_Escopo_Projeto_ehSoja.docx
@@ -189,13 +189,8 @@
               <w:jc w:val="center"/>
             </w:pPr>
             <w:r>
-              <w:t xml:space="preserve">Bárbara dos Santos </w:t>
-            </w:r>
-            <w:proofErr w:type="spellStart"/>
-            <w:r>
-              <w:t>Port</w:t>
-            </w:r>
-            <w:proofErr w:type="spellEnd"/>
+              <w:t>Bárbara dos Santos Port</w:t>
+            </w:r>
           </w:p>
         </w:tc>
         <w:tc>
@@ -318,13 +313,8 @@
               <w:jc w:val="center"/>
             </w:pPr>
             <w:r>
-              <w:t xml:space="preserve">Bárbara dos Santos </w:t>
-            </w:r>
-            <w:proofErr w:type="spellStart"/>
-            <w:r>
-              <w:t>Port</w:t>
-            </w:r>
-            <w:proofErr w:type="spellEnd"/>
+              <w:t>Bárbara dos Santos Port</w:t>
+            </w:r>
           </w:p>
         </w:tc>
         <w:tc>
@@ -338,6 +328,68 @@
             </w:pPr>
             <w:r>
               <w:t>Atualização do escopo, estrutura e critérios de aceitação do projeto.</w:t>
+            </w:r>
+          </w:p>
+        </w:tc>
+      </w:tr>
+      <w:tr>
+        <w:trPr>
+          <w:trHeight w:val="338"/>
+          <w:jc w:val="center"/>
+        </w:trPr>
+        <w:tc>
+          <w:tcPr>
+            <w:tcW w:w="852" w:type="dxa"/>
+            <w:vAlign w:val="center"/>
+          </w:tcPr>
+          <w:p>
+            <w:pPr>
+              <w:jc w:val="center"/>
+            </w:pPr>
+            <w:r>
+              <w:t>4</w:t>
+            </w:r>
+          </w:p>
+        </w:tc>
+        <w:tc>
+          <w:tcPr>
+            <w:tcW w:w="1123" w:type="dxa"/>
+            <w:vAlign w:val="center"/>
+          </w:tcPr>
+          <w:p>
+            <w:pPr>
+              <w:jc w:val="center"/>
+            </w:pPr>
+            <w:r>
+              <w:t>28/10/2022</w:t>
+            </w:r>
+          </w:p>
+        </w:tc>
+        <w:tc>
+          <w:tcPr>
+            <w:tcW w:w="2430" w:type="dxa"/>
+            <w:vAlign w:val="center"/>
+          </w:tcPr>
+          <w:p>
+            <w:pPr>
+              <w:jc w:val="center"/>
+            </w:pPr>
+            <w:r>
+              <w:t>Anna Yukimi Yamada</w:t>
+            </w:r>
+          </w:p>
+        </w:tc>
+        <w:tc>
+          <w:tcPr>
+            <w:tcW w:w="4054" w:type="dxa"/>
+            <w:vAlign w:val="center"/>
+          </w:tcPr>
+          <w:p>
+            <w:pPr>
+              <w:jc w:val="center"/>
+            </w:pPr>
+            <w:r>
+              <w:t>Atualização do custo do projeto e revisão ortográfica.</w:t>
             </w:r>
           </w:p>
         </w:tc>
@@ -383,15 +435,7 @@
         <w:jc w:val="both"/>
       </w:pPr>
       <w:r>
-        <w:t xml:space="preserve">O app </w:t>
-      </w:r>
-      <w:proofErr w:type="spellStart"/>
-      <w:r>
-        <w:t>eSoja</w:t>
-      </w:r>
-      <w:proofErr w:type="spellEnd"/>
-      <w:r>
-        <w:t xml:space="preserve"> possui uma área para estimativa de cultivo e os dados sobre as plantas de soja são inseridos de forma manual, ou seja, pelo próprio usuário (quantidade de vagens, quantidade de </w:t>
+        <w:t xml:space="preserve">O app eSoja possui uma área para estimativa de cultivo e os dados sobre as plantas de soja são inseridos de forma manual, ou seja, pelo próprio usuário (quantidade de vagens, quantidade de </w:t>
       </w:r>
       <w:r>
         <w:t>grãos etc.</w:t>
@@ -652,7 +696,13 @@
         <w:t xml:space="preserve">no </w:t>
       </w:r>
       <w:r>
-        <w:t>Escopo do Produto, pois todo o escopo foi validado previamente com o cliente e não houve sugestão de mudança.</w:t>
+        <w:t xml:space="preserve">Escopo do Produto, pois </w:t>
+      </w:r>
+      <w:r>
+        <w:t>este foi</w:t>
+      </w:r>
+      <w:r>
+        <w:t xml:space="preserve"> validado previamente com o cliente e não houve sugestão de mudança.</w:t>
       </w:r>
     </w:p>
     <w:p/>
@@ -890,7 +940,23 @@
           <w:sz w:val="20"/>
           <w:szCs w:val="20"/>
         </w:rPr>
-        <w:t>Ao final de uma sprint cada integrante não poderá ter utilizado mais de 21h;</w:t>
+        <w:t>Ao final de uma sprint</w:t>
+      </w:r>
+      <w:r>
+        <w:rPr>
+          <w:rFonts w:ascii="Arial" w:hAnsi="Arial" w:cs="Arial"/>
+          <w:sz w:val="20"/>
+          <w:szCs w:val="20"/>
+        </w:rPr>
+        <w:t>,</w:t>
+      </w:r>
+      <w:r>
+        <w:rPr>
+          <w:rFonts w:ascii="Arial" w:hAnsi="Arial" w:cs="Arial"/>
+          <w:sz w:val="20"/>
+          <w:szCs w:val="20"/>
+        </w:rPr>
+        <w:t xml:space="preserve"> cada integrante não poderá ter utilizado mais de 21h;</w:t>
       </w:r>
     </w:p>
     <w:p>
@@ -912,7 +978,23 @@
           <w:sz w:val="20"/>
           <w:szCs w:val="20"/>
         </w:rPr>
-        <w:t>Ao final de uma sprint o tempo total utilizado para o desenvolvimento, tendo em vista toda a equipe, não poderá ser maior que 150h;</w:t>
+        <w:t>Ao final de uma sprint</w:t>
+      </w:r>
+      <w:r>
+        <w:rPr>
+          <w:rFonts w:ascii="Arial" w:hAnsi="Arial" w:cs="Arial"/>
+          <w:sz w:val="20"/>
+          <w:szCs w:val="20"/>
+        </w:rPr>
+        <w:t>,</w:t>
+      </w:r>
+      <w:r>
+        <w:rPr>
+          <w:rFonts w:ascii="Arial" w:hAnsi="Arial" w:cs="Arial"/>
+          <w:sz w:val="20"/>
+          <w:szCs w:val="20"/>
+        </w:rPr>
+        <w:t xml:space="preserve"> o tempo total utilizado para o desenvolvimento, tendo em vista toda a equipe, não poderá ser maior que 150h;</w:t>
       </w:r>
     </w:p>
     <w:p>
@@ -989,7 +1071,6 @@
         </w:rPr>
         <w:t xml:space="preserve">O </w:t>
       </w:r>
-      <w:proofErr w:type="spellStart"/>
       <w:r>
         <w:rPr>
           <w:rFonts w:ascii="Arial" w:hAnsi="Arial" w:cs="Arial"/>
@@ -997,29 +1078,8 @@
           <w:sz w:val="20"/>
           <w:szCs w:val="20"/>
         </w:rPr>
-        <w:t>Product</w:t>
-      </w:r>
-      <w:proofErr w:type="spellEnd"/>
-      <w:r>
-        <w:rPr>
-          <w:rFonts w:ascii="Arial" w:hAnsi="Arial" w:cs="Arial"/>
-          <w:i/>
-          <w:sz w:val="20"/>
-          <w:szCs w:val="20"/>
-        </w:rPr>
-        <w:t xml:space="preserve"> </w:t>
-      </w:r>
-      <w:proofErr w:type="spellStart"/>
-      <w:r>
-        <w:rPr>
-          <w:rFonts w:ascii="Arial" w:hAnsi="Arial" w:cs="Arial"/>
-          <w:i/>
-          <w:sz w:val="20"/>
-          <w:szCs w:val="20"/>
-        </w:rPr>
-        <w:t>Owner</w:t>
-      </w:r>
-      <w:proofErr w:type="spellEnd"/>
+        <w:t>Product Owner</w:t>
+      </w:r>
       <w:r>
         <w:rPr>
           <w:rFonts w:ascii="Arial" w:hAnsi="Arial" w:cs="Arial"/>
@@ -1087,7 +1147,23 @@
           <w:sz w:val="20"/>
           <w:szCs w:val="20"/>
         </w:rPr>
-        <w:t xml:space="preserve">Ao final de uma sprint o custo deverá ser de </w:t>
+        <w:t>Ao final de uma sprint</w:t>
+      </w:r>
+      <w:r>
+        <w:rPr>
+          <w:rFonts w:ascii="Arial" w:hAnsi="Arial" w:cs="Arial"/>
+          <w:sz w:val="20"/>
+          <w:szCs w:val="20"/>
+        </w:rPr>
+        <w:t>,</w:t>
+      </w:r>
+      <w:r>
+        <w:rPr>
+          <w:rFonts w:ascii="Arial" w:hAnsi="Arial" w:cs="Arial"/>
+          <w:sz w:val="20"/>
+          <w:szCs w:val="20"/>
+        </w:rPr>
+        <w:t xml:space="preserve"> o custo deverá ser de </w:t>
       </w:r>
       <w:r>
         <w:rPr>
@@ -1141,7 +1217,23 @@
           <w:sz w:val="20"/>
           <w:szCs w:val="20"/>
         </w:rPr>
-        <w:t xml:space="preserve">Ao final de uma sprint o custo deverá ser de </w:t>
+        <w:t>Ao final de uma sprint</w:t>
+      </w:r>
+      <w:r>
+        <w:rPr>
+          <w:rFonts w:ascii="Arial" w:hAnsi="Arial" w:cs="Arial"/>
+          <w:sz w:val="20"/>
+          <w:szCs w:val="20"/>
+        </w:rPr>
+        <w:t>,</w:t>
+      </w:r>
+      <w:r>
+        <w:rPr>
+          <w:rFonts w:ascii="Arial" w:hAnsi="Arial" w:cs="Arial"/>
+          <w:sz w:val="20"/>
+          <w:szCs w:val="20"/>
+        </w:rPr>
+        <w:t xml:space="preserve"> o custo deverá ser de </w:t>
       </w:r>
       <w:r>
         <w:rPr>
@@ -1256,7 +1348,23 @@
           <w:sz w:val="20"/>
           <w:szCs w:val="20"/>
         </w:rPr>
-        <w:t>Ao final de uma sprint cada integrante deverá ter reservado 2</w:t>
+        <w:t>Ao final de uma sprint</w:t>
+      </w:r>
+      <w:r>
+        <w:rPr>
+          <w:rFonts w:ascii="Arial" w:hAnsi="Arial" w:cs="Arial"/>
+          <w:sz w:val="20"/>
+          <w:szCs w:val="20"/>
+        </w:rPr>
+        <w:t>,</w:t>
+      </w:r>
+      <w:r>
+        <w:rPr>
+          <w:rFonts w:ascii="Arial" w:hAnsi="Arial" w:cs="Arial"/>
+          <w:sz w:val="20"/>
+          <w:szCs w:val="20"/>
+        </w:rPr>
+        <w:t xml:space="preserve"> cada integrante deverá ter reservado 2</w:t>
       </w:r>
       <w:r>
         <w:rPr>
@@ -1294,7 +1402,23 @@
           <w:sz w:val="20"/>
           <w:szCs w:val="20"/>
         </w:rPr>
-        <w:t>Ao final de uma sprint o tempo total utilizado para o desenvolvimento, tendo em vista toda a equipe, deverá ser de 150h;</w:t>
+        <w:t>Ao final de uma sprint</w:t>
+      </w:r>
+      <w:r>
+        <w:rPr>
+          <w:rFonts w:ascii="Arial" w:hAnsi="Arial" w:cs="Arial"/>
+          <w:sz w:val="20"/>
+          <w:szCs w:val="20"/>
+        </w:rPr>
+        <w:t>,</w:t>
+      </w:r>
+      <w:r>
+        <w:rPr>
+          <w:rFonts w:ascii="Arial" w:hAnsi="Arial" w:cs="Arial"/>
+          <w:sz w:val="20"/>
+          <w:szCs w:val="20"/>
+        </w:rPr>
+        <w:t xml:space="preserve"> o tempo total utilizado para o desenvolvimento, tendo em vista toda a equipe, deverá ser de 150h;</w:t>
       </w:r>
     </w:p>
     <w:p>
@@ -1338,7 +1462,39 @@
           <w:sz w:val="20"/>
           <w:szCs w:val="20"/>
         </w:rPr>
-        <w:t>O aplicativo, após o desenvolvimento da nova funcionalidade, deverá conter, ainda, as mesmas funcionalidades que já existiam anteriormente.</w:t>
+        <w:t xml:space="preserve">O aplicativo, após o desenvolvimento da nova funcionalidade, </w:t>
+      </w:r>
+      <w:r>
+        <w:rPr>
+          <w:rFonts w:ascii="Arial" w:hAnsi="Arial" w:cs="Arial"/>
+          <w:sz w:val="20"/>
+          <w:szCs w:val="20"/>
+        </w:rPr>
+        <w:t xml:space="preserve">ainda </w:t>
+      </w:r>
+      <w:r>
+        <w:rPr>
+          <w:rFonts w:ascii="Arial" w:hAnsi="Arial" w:cs="Arial"/>
+          <w:sz w:val="20"/>
+          <w:szCs w:val="20"/>
+        </w:rPr>
+        <w:t>deverá conter</w:t>
+      </w:r>
+      <w:r>
+        <w:rPr>
+          <w:rFonts w:ascii="Arial" w:hAnsi="Arial" w:cs="Arial"/>
+          <w:sz w:val="20"/>
+          <w:szCs w:val="20"/>
+        </w:rPr>
+        <w:t xml:space="preserve"> </w:t>
+      </w:r>
+      <w:r>
+        <w:rPr>
+          <w:rFonts w:ascii="Arial" w:hAnsi="Arial" w:cs="Arial"/>
+          <w:sz w:val="20"/>
+          <w:szCs w:val="20"/>
+        </w:rPr>
+        <w:t>as mesmas funcionalidades que já existiam anteriormente.</w:t>
       </w:r>
     </w:p>
     <w:p/>
@@ -1367,7 +1523,6 @@
           <w:szCs w:val="20"/>
         </w:rPr>
       </w:pPr>
-      <w:proofErr w:type="spellStart"/>
       <w:r>
         <w:rPr>
           <w:rFonts w:cs="Arial"/>
@@ -1375,7 +1530,6 @@
         </w:rPr>
         <w:t>ehSoja</w:t>
       </w:r>
-      <w:proofErr w:type="spellEnd"/>
     </w:p>
     <w:p>
       <w:pPr>
@@ -1601,34 +1755,14 @@
         </w:rPr>
         <w:t xml:space="preserve">(um) </w:t>
       </w:r>
-      <w:proofErr w:type="spellStart"/>
       <w:r>
         <w:rPr>
           <w:rFonts w:cs="Arial"/>
           <w:i/>
           <w:szCs w:val="20"/>
         </w:rPr>
-        <w:t>Product</w:t>
-      </w:r>
-      <w:proofErr w:type="spellEnd"/>
-      <w:r>
-        <w:rPr>
-          <w:rFonts w:cs="Arial"/>
-          <w:i/>
-          <w:szCs w:val="20"/>
-        </w:rPr>
-        <w:t xml:space="preserve"> </w:t>
-      </w:r>
-      <w:proofErr w:type="spellStart"/>
-      <w:r>
-        <w:rPr>
-          <w:rFonts w:cs="Arial"/>
-          <w:i/>
-          <w:szCs w:val="20"/>
-        </w:rPr>
-        <w:t>Owner</w:t>
-      </w:r>
-      <w:proofErr w:type="spellEnd"/>
+        <w:t>Product Owner</w:t>
+      </w:r>
       <w:r>
         <w:rPr>
           <w:rFonts w:cs="Arial"/>
@@ -1706,7 +1840,6 @@
         </w:rPr>
         <w:t xml:space="preserve">Criação do gráfico de </w:t>
       </w:r>
-      <w:proofErr w:type="spellStart"/>
       <w:r>
         <w:rPr>
           <w:rFonts w:cs="Arial"/>
@@ -1716,7 +1849,6 @@
         </w:rPr>
         <w:t>Burndown</w:t>
       </w:r>
-      <w:proofErr w:type="spellEnd"/>
       <w:r>
         <w:rPr>
           <w:rFonts w:cs="Arial"/>
@@ -2477,7 +2609,6 @@
                 <w:szCs w:val="20"/>
               </w:rPr>
             </w:pPr>
-            <w:proofErr w:type="spellStart"/>
             <w:r>
               <w:rPr>
                 <w:rFonts w:cs="Arial"/>
@@ -2485,7 +2616,6 @@
               </w:rPr>
               <w:t>ehSoja</w:t>
             </w:r>
-            <w:proofErr w:type="spellEnd"/>
           </w:p>
         </w:tc>
         <w:tc>
@@ -2928,34 +3058,14 @@
               </w:rPr>
               <w:t xml:space="preserve">(um) </w:t>
             </w:r>
-            <w:proofErr w:type="spellStart"/>
             <w:r>
               <w:rPr>
                 <w:rFonts w:cs="Arial"/>
                 <w:i/>
                 <w:szCs w:val="20"/>
               </w:rPr>
-              <w:t>Product</w:t>
-            </w:r>
-            <w:proofErr w:type="spellEnd"/>
-            <w:r>
-              <w:rPr>
-                <w:rFonts w:cs="Arial"/>
-                <w:i/>
-                <w:szCs w:val="20"/>
-              </w:rPr>
-              <w:t xml:space="preserve"> </w:t>
-            </w:r>
-            <w:proofErr w:type="spellStart"/>
-            <w:r>
-              <w:rPr>
-                <w:rFonts w:cs="Arial"/>
-                <w:i/>
-                <w:szCs w:val="20"/>
-              </w:rPr>
-              <w:t>Owner</w:t>
-            </w:r>
-            <w:proofErr w:type="spellEnd"/>
+              <w:t>Product Owner</w:t>
+            </w:r>
             <w:r>
               <w:rPr>
                 <w:rFonts w:cs="Arial"/>
@@ -2987,31 +3097,13 @@
             <w:r>
               <w:t xml:space="preserve"> e o </w:t>
             </w:r>
-            <w:proofErr w:type="spellStart"/>
             <w:r>
               <w:rPr>
                 <w:i/>
                 <w:iCs/>
               </w:rPr>
-              <w:t>Product</w:t>
-            </w:r>
-            <w:proofErr w:type="spellEnd"/>
-            <w:r>
-              <w:rPr>
-                <w:i/>
-                <w:iCs/>
-              </w:rPr>
-              <w:t xml:space="preserve"> </w:t>
-            </w:r>
-            <w:proofErr w:type="spellStart"/>
-            <w:r>
-              <w:rPr>
-                <w:i/>
-                <w:iCs/>
-              </w:rPr>
-              <w:t>Owner</w:t>
-            </w:r>
-            <w:proofErr w:type="spellEnd"/>
+              <w:t>Product Owner</w:t>
+            </w:r>
             <w:r>
               <w:t xml:space="preserve"> forem escolhidos</w:t>
             </w:r>
@@ -3182,7 +3274,6 @@
               </w:rPr>
               <w:t xml:space="preserve">Criação do gráfico de </w:t>
             </w:r>
-            <w:proofErr w:type="spellStart"/>
             <w:r>
               <w:rPr>
                 <w:rFonts w:cs="Arial"/>
@@ -3192,7 +3283,6 @@
               </w:rPr>
               <w:t>Burndown</w:t>
             </w:r>
-            <w:proofErr w:type="spellEnd"/>
           </w:p>
         </w:tc>
         <w:tc>
@@ -3207,7 +3297,6 @@
             <w:r>
               <w:t xml:space="preserve">Somente quando o documento estiver com o seu </w:t>
             </w:r>
-            <w:proofErr w:type="spellStart"/>
             <w:r>
               <w:rPr>
                 <w:i/>
@@ -3215,7 +3304,6 @@
               </w:rPr>
               <w:t>template</w:t>
             </w:r>
-            <w:proofErr w:type="spellEnd"/>
             <w:r>
               <w:t xml:space="preserve"> criado e os cálculos forem feitos de forma automática</w:t>
             </w:r>
@@ -5206,11 +5294,9 @@
             <w:pStyle w:val="Cabealho"/>
             <w:jc w:val="center"/>
           </w:pPr>
-          <w:proofErr w:type="spellStart"/>
           <w:r>
             <w:t>ehSoja</w:t>
           </w:r>
-          <w:proofErr w:type="spellEnd"/>
         </w:p>
       </w:tc>
       <w:tc>
@@ -7074,30 +7160,6 @@
 </file>
 
 <file path=customXml/item1.xml><?xml version="1.0" encoding="utf-8"?>
-<p:properties xmlns:p="http://schemas.microsoft.com/office/2006/metadata/properties" xmlns:xsi="http://www.w3.org/2001/XMLSchema-instance" xmlns:pc="http://schemas.microsoft.com/office/infopath/2007/PartnerControls">
-  <documentManagement>
-    <TaxCatchAll xmlns="e62effa8-c612-4657-b64e-83124bbab7cb" xsi:nil="true"/>
-    <lcf76f155ced4ddcb4097134ff3c332f xmlns="d78dacd4-ba8a-4506-8839-a918012505f4">
-      <Terms xmlns="http://schemas.microsoft.com/office/infopath/2007/PartnerControls"/>
-    </lcf76f155ced4ddcb4097134ff3c332f>
-  </documentManagement>
-</p:properties>
-</file>
-
-<file path=customXml/item2.xml><?xml version="1.0" encoding="utf-8"?>
-<b:Sources xmlns:b="http://schemas.openxmlformats.org/officeDocument/2006/bibliography" xmlns="http://schemas.openxmlformats.org/officeDocument/2006/bibliography" SelectedStyle="\APASixthEditionOfficeOnline.xsl" StyleName="APA" Version="6"/>
-</file>
-
-<file path=customXml/item3.xml><?xml version="1.0" encoding="utf-8"?>
-<?mso-contentType ?>
-<FormTemplates xmlns="http://schemas.microsoft.com/sharepoint/v3/contenttype/forms">
-  <Display>DocumentLibraryForm</Display>
-  <Edit>DocumentLibraryForm</Edit>
-  <New>DocumentLibraryForm</New>
-</FormTemplates>
-</file>
-
-<file path=customXml/item4.xml><?xml version="1.0" encoding="utf-8"?>
 <ct:contentTypeSchema xmlns:ct="http://schemas.microsoft.com/office/2006/metadata/contentType" xmlns:ma="http://schemas.microsoft.com/office/2006/metadata/properties/metaAttributes" ct:_="" ma:_="" ma:contentTypeName="Documento" ma:contentTypeID="0x0101003DBE3F774DAFDB43B7AECC64F026BC1B" ma:contentTypeVersion="8" ma:contentTypeDescription="Crie um novo documento." ma:contentTypeScope="" ma:versionID="0a465c94922a95d2e8b01b0e1fef8400">
   <xsd:schema xmlns:xsd="http://www.w3.org/2001/XMLSchema" xmlns:xs="http://www.w3.org/2001/XMLSchema" xmlns:p="http://schemas.microsoft.com/office/2006/metadata/properties" xmlns:ns2="d78dacd4-ba8a-4506-8839-a918012505f4" xmlns:ns3="e62effa8-c612-4657-b64e-83124bbab7cb" targetNamespace="http://schemas.microsoft.com/office/2006/metadata/properties" ma:root="true" ma:fieldsID="ad5cb4dfe284b571df67547a72c05143" ns2:_="" ns3:_="">
     <xsd:import namespace="d78dacd4-ba8a-4506-8839-a918012505f4"/>
@@ -7274,34 +7336,31 @@
 </ct:contentTypeSchema>
 </file>
 
-<file path=customXml/itemProps1.xml><?xml version="1.0" encoding="utf-8"?>
-<ds:datastoreItem xmlns:ds="http://schemas.openxmlformats.org/officeDocument/2006/customXml" ds:itemID="{8199E0CE-43D8-46B8-9798-7841F5E91246}">
-  <ds:schemaRefs>
-    <ds:schemaRef ds:uri="http://schemas.microsoft.com/office/2006/metadata/properties"/>
-    <ds:schemaRef ds:uri="http://schemas.microsoft.com/office/infopath/2007/PartnerControls"/>
-    <ds:schemaRef ds:uri="e62effa8-c612-4657-b64e-83124bbab7cb"/>
-    <ds:schemaRef ds:uri="d78dacd4-ba8a-4506-8839-a918012505f4"/>
-  </ds:schemaRefs>
-</ds:datastoreItem>
+<file path=customXml/item2.xml><?xml version="1.0" encoding="utf-8"?>
+<?mso-contentType ?>
+<FormTemplates xmlns="http://schemas.microsoft.com/sharepoint/v3/contenttype/forms">
+  <Display>DocumentLibraryForm</Display>
+  <Edit>DocumentLibraryForm</Edit>
+  <New>DocumentLibraryForm</New>
+</FormTemplates>
 </file>
 
-<file path=customXml/itemProps2.xml><?xml version="1.0" encoding="utf-8"?>
-<ds:datastoreItem xmlns:ds="http://schemas.openxmlformats.org/officeDocument/2006/customXml" ds:itemID="{A30E754C-ECEE-4214-8AF6-DF75C216FB85}">
-  <ds:schemaRefs>
-    <ds:schemaRef ds:uri="http://schemas.openxmlformats.org/officeDocument/2006/bibliography"/>
-  </ds:schemaRefs>
-</ds:datastoreItem>
+<file path=customXml/item3.xml><?xml version="1.0" encoding="utf-8"?>
+<b:Sources xmlns:b="http://schemas.openxmlformats.org/officeDocument/2006/bibliography" xmlns="http://schemas.openxmlformats.org/officeDocument/2006/bibliography" SelectedStyle="\APASixthEditionOfficeOnline.xsl" StyleName="APA" Version="6"/>
 </file>
 
-<file path=customXml/itemProps3.xml><?xml version="1.0" encoding="utf-8"?>
-<ds:datastoreItem xmlns:ds="http://schemas.openxmlformats.org/officeDocument/2006/customXml" ds:itemID="{DF45613C-783B-4035-9F65-15A487E24747}">
-  <ds:schemaRefs>
-    <ds:schemaRef ds:uri="http://schemas.microsoft.com/sharepoint/v3/contenttype/forms"/>
-  </ds:schemaRefs>
-</ds:datastoreItem>
+<file path=customXml/item4.xml><?xml version="1.0" encoding="utf-8"?>
+<p:properties xmlns:p="http://schemas.microsoft.com/office/2006/metadata/properties" xmlns:xsi="http://www.w3.org/2001/XMLSchema-instance" xmlns:pc="http://schemas.microsoft.com/office/infopath/2007/PartnerControls">
+  <documentManagement>
+    <TaxCatchAll xmlns="e62effa8-c612-4657-b64e-83124bbab7cb" xsi:nil="true"/>
+    <lcf76f155ced4ddcb4097134ff3c332f xmlns="d78dacd4-ba8a-4506-8839-a918012505f4">
+      <Terms xmlns="http://schemas.microsoft.com/office/infopath/2007/PartnerControls"/>
+    </lcf76f155ced4ddcb4097134ff3c332f>
+  </documentManagement>
+</p:properties>
 </file>
 
-<file path=customXml/itemProps4.xml><?xml version="1.0" encoding="utf-8"?>
+<file path=customXml/itemProps1.xml><?xml version="1.0" encoding="utf-8"?>
 <ds:datastoreItem xmlns:ds="http://schemas.openxmlformats.org/officeDocument/2006/customXml" ds:itemID="{18D0470C-BAE9-4341-A10F-193FA554306D}">
   <ds:schemaRefs>
     <ds:schemaRef ds:uri="http://schemas.microsoft.com/office/2006/metadata/contentType"/>
@@ -7318,4 +7377,31 @@
     <ds:schemaRef ds:uri="http://schemas.microsoft.com/internal/obd"/>
   </ds:schemaRefs>
 </ds:datastoreItem>
+</file>
+
+<file path=customXml/itemProps2.xml><?xml version="1.0" encoding="utf-8"?>
+<ds:datastoreItem xmlns:ds="http://schemas.openxmlformats.org/officeDocument/2006/customXml" ds:itemID="{DF45613C-783B-4035-9F65-15A487E24747}">
+  <ds:schemaRefs>
+    <ds:schemaRef ds:uri="http://schemas.microsoft.com/sharepoint/v3/contenttype/forms"/>
+  </ds:schemaRefs>
+</ds:datastoreItem>
+</file>
+
+<file path=customXml/itemProps3.xml><?xml version="1.0" encoding="utf-8"?>
+<ds:datastoreItem xmlns:ds="http://schemas.openxmlformats.org/officeDocument/2006/customXml" ds:itemID="{A30E754C-ECEE-4214-8AF6-DF75C216FB85}">
+  <ds:schemaRefs>
+    <ds:schemaRef ds:uri="http://schemas.openxmlformats.org/officeDocument/2006/bibliography"/>
+  </ds:schemaRefs>
+</ds:datastoreItem>
+</file>
+
+<file path=customXml/itemProps4.xml><?xml version="1.0" encoding="utf-8"?>
+<ds:datastoreItem xmlns:ds="http://schemas.openxmlformats.org/officeDocument/2006/customXml" ds:itemID="{8199E0CE-43D8-46B8-9798-7841F5E91246}">
+  <ds:schemaRefs>
+    <ds:schemaRef ds:uri="http://schemas.microsoft.com/office/2006/metadata/properties"/>
+    <ds:schemaRef ds:uri="http://schemas.microsoft.com/office/infopath/2007/PartnerControls"/>
+    <ds:schemaRef ds:uri="e62effa8-c612-4657-b64e-83124bbab7cb"/>
+    <ds:schemaRef ds:uri="d78dacd4-ba8a-4506-8839-a918012505f4"/>
+  </ds:schemaRefs>
+</ds:datastoreItem>
 </file>
</xml_diff>